<commit_message>
Added DB Scripts for Table, View and Stored Proc along with Default data for Trades Table.
</commit_message>
<xml_diff>
--- a/PMS_Document.docx
+++ b/PMS_Document.docx
@@ -9,6 +9,11 @@
       <w:r>
         <w:t>Getting Started:</w:t>
       </w:r>
+    </w:p>
+    <w:p>
+      <w:pPr>
+        <w:spacing w:after="0" w:line="240" w:lineRule="auto"/>
+      </w:pPr>
     </w:p>
     <w:p>
       <w:pPr>

</xml_diff>